<commit_message>
add replace text by key value class component
</commit_message>
<xml_diff>
--- a/src/test/resources/a.docx
+++ b/src/test/resources/a.docx
@@ -46,7 +46,12 @@
   <w:p>
     <w:pPr>
       <w:pStyle w:val="Normal"/>
-      <w:rPr/>
+      <w:rPr>
+        <w:b/>
+        <w:b/>
+        <w:color w:val="FF0000"/>
+        <w:sz w:val="24"/>
+      </w:rPr>
     </w:pPr>
     <w:r>
       <w:rPr>
@@ -54,7 +59,6 @@
         <w:color w:val="FF0000"/>
         <w:sz w:val="24"/>
       </w:rPr>
-      <w:t>Created with an evaluation copy of Aspose.Words. To discover the full versions of our APIs please visit: https://products.aspose.com/words/</w:t>
     </w:r>
   </w:p>
 </w:ftr>
@@ -69,53 +73,6 @@
     </w:pPr>
     <w:r>
       <w:rPr/>
-      <w:drawing>
-        <wp:anchor behindDoc="1" distT="0" distB="0" distL="0" distR="0" simplePos="0" locked="0" layoutInCell="1" allowOverlap="1" relativeHeight="2">
-          <wp:simplePos x="0" y="0"/>
-          <wp:positionH relativeFrom="margin">
-            <wp:align>center</wp:align>
-          </wp:positionH>
-          <wp:positionV relativeFrom="margin">
-            <wp:align>center</wp:align>
-          </wp:positionV>
-          <wp:extent cx="6120130" cy="3326130"/>
-          <wp:effectExtent l="0" t="0" r="0" b="0"/>
-          <wp:wrapNone/>
-          <wp:docPr id="1" name="Figura1" descr=""/>
-          <wp:cNvGraphicFramePr>
-            <a:graphicFrameLocks xmlns:a="http://schemas.openxmlformats.org/drawingml/2006/main" noChangeAspect="1"/>
-          </wp:cNvGraphicFramePr>
-          <a:graphic xmlns:a="http://schemas.openxmlformats.org/drawingml/2006/main">
-            <a:graphicData uri="http://schemas.openxmlformats.org/drawingml/2006/picture">
-              <pic:pic xmlns:pic="http://schemas.openxmlformats.org/drawingml/2006/picture">
-                <pic:nvPicPr>
-                  <pic:cNvPr id="1" name="Figura1" descr=""/>
-                  <pic:cNvPicPr>
-                    <a:picLocks noChangeAspect="1" noChangeArrowheads="1"/>
-                  </pic:cNvPicPr>
-                </pic:nvPicPr>
-                <pic:blipFill>
-                  <a:blip r:embed="rId1">
-                    <a:lum bright="70000" contrast="-70000"/>
-                  </a:blip>
-                  <a:stretch>
-                    <a:fillRect/>
-                  </a:stretch>
-                </pic:blipFill>
-                <pic:spPr bwMode="auto">
-                  <a:xfrm>
-                    <a:off x="0" y="0"/>
-                    <a:ext cx="6120130" cy="3326130"/>
-                  </a:xfrm>
-                  <a:prstGeom prst="rect">
-                    <a:avLst/>
-                  </a:prstGeom>
-                </pic:spPr>
-              </pic:pic>
-            </a:graphicData>
-          </a:graphic>
-        </wp:anchor>
-      </w:drawing>
     </w:r>
   </w:p>
 </w:hdr>

</xml_diff>